<commit_message>
Copy and modify TextUtils.extractText to allow for separator between extracted text items.
</commit_message>
<xml_diff>
--- a/src/test/resources/docparser/docparsertest_basic.docx
+++ b/src/test/resources/docparser/docparsertest_basic.docx
@@ -3,8 +3,91 @@
 <w:document xmlns:wpc="http://schemas.microsoft.com/office/word/2010/wordprocessingCanvas" xmlns:mc="http://schemas.openxmlformats.org/markup-compatibility/2006" xmlns:o="urn:schemas-microsoft-com:office:office" xmlns:r="http://schemas.openxmlformats.org/officeDocument/2006/relationships" xmlns:m="http://schemas.openxmlformats.org/officeDocument/2006/math" xmlns:v="urn:schemas-microsoft-com:vml" xmlns:wp14="http://schemas.microsoft.com/office/word/2010/wordprocessingDrawing" xmlns:wp="http://schemas.openxmlformats.org/drawingml/2006/wordprocessingDrawing" xmlns:w10="urn:schemas-microsoft-com:office:word" xmlns:w="http://schemas.openxmlformats.org/wordprocessingml/2006/main" xmlns:w14="http://schemas.microsoft.com/office/word/2010/wordml" xmlns:wpg="http://schemas.microsoft.com/office/word/2010/wordprocessingGroup" xmlns:wpi="http://schemas.microsoft.com/office/word/2010/wordprocessingInk" xmlns:wne="http://schemas.microsoft.com/office/word/2006/wordml" xmlns:wps="http://schemas.microsoft.com/office/word/2010/wordprocessingShape" mc:Ignorable="w14 wp14">
   <w:body>
     <w:p>
+      <w:pPr>
+        <w:pStyle w:val="Title"/>
+      </w:pPr>
       <w:r>
-        <w:t>Test text.</w:t>
+        <w:t>This is the title of the document</w:t>
+      </w:r>
+    </w:p>
+    <w:p>
+      <w:pPr>
+        <w:pStyle w:val="Subtitle"/>
+      </w:pPr>
+      <w:r>
+        <w:t>The subtitle is less important, but can add more explanation about the subject</w:t>
+      </w:r>
+    </w:p>
+    <w:p>
+      <w:pPr>
+        <w:pStyle w:val="Heading1"/>
+      </w:pPr>
+      <w:r>
+        <w:t>Heading is used to split the document into chapter for instance</w:t>
+      </w:r>
+    </w:p>
+    <w:p>
+      <w:pPr>
+        <w:pStyle w:val="Heading2"/>
+      </w:pPr>
+      <w:r>
+        <w:t>Sub-heading provides sections under chapters</w:t>
+      </w:r>
+    </w:p>
+    <w:p>
+      <w:r>
+        <w:t>The normal text is divided into paragraphs. This is the first paragraph.</w:t>
+      </w:r>
+    </w:p>
+    <w:p>
+      <w:r>
+        <w:t>This is the second paragraph.</w:t>
+      </w:r>
+    </w:p>
+    <w:p>
+      <w:pPr>
+        <w:pStyle w:val="ListParagraph"/>
+        <w:numPr>
+          <w:ilvl w:val="0"/>
+          <w:numId w:val="1"/>
+        </w:numPr>
+      </w:pPr>
+      <w:r>
+        <w:t>This is a list item in an unordered list</w:t>
+      </w:r>
+    </w:p>
+    <w:p>
+      <w:pPr>
+        <w:pStyle w:val="ListParagraph"/>
+        <w:numPr>
+          <w:ilvl w:val="0"/>
+          <w:numId w:val="1"/>
+        </w:numPr>
+      </w:pPr>
+      <w:r>
+        <w:t>This is the second list item in the unordered list.</w:t>
+      </w:r>
+    </w:p>
+    <w:p>
+      <w:r>
+        <w:t xml:space="preserve">A </w:t>
+      </w:r>
+      <w:r>
+        <w:rPr>
+          <w:b/>
+        </w:rPr>
+        <w:t>bold font means</w:t>
+      </w:r>
+      <w:r>
+        <w:t xml:space="preserve"> emphasis.</w:t>
+      </w:r>
+    </w:p>
+    <w:p>
+      <w:r>
+        <w:rPr>
+          <w:i/>
+        </w:rPr>
+        <w:t>Italics can be another distinguishing feature or a quote.</w:t>
       </w:r>
       <w:bookmarkStart w:id="0" w:name="_GoBack"/>
       <w:bookmarkEnd w:id="0"/>
@@ -17,6 +100,127 @@
     </w:sectPr>
   </w:body>
 </w:document>
+</file>
+
+<file path=word/numbering.xml><?xml version="1.0" encoding="utf-8"?>
+<w:numbering xmlns:wpc="http://schemas.microsoft.com/office/word/2010/wordprocessingCanvas" xmlns:mc="http://schemas.openxmlformats.org/markup-compatibility/2006" xmlns:o="urn:schemas-microsoft-com:office:office" xmlns:r="http://schemas.openxmlformats.org/officeDocument/2006/relationships" xmlns:m="http://schemas.openxmlformats.org/officeDocument/2006/math" xmlns:v="urn:schemas-microsoft-com:vml" xmlns:wp14="http://schemas.microsoft.com/office/word/2010/wordprocessingDrawing" xmlns:wp="http://schemas.openxmlformats.org/drawingml/2006/wordprocessingDrawing" xmlns:w10="urn:schemas-microsoft-com:office:word" xmlns:w="http://schemas.openxmlformats.org/wordprocessingml/2006/main" xmlns:w14="http://schemas.microsoft.com/office/word/2010/wordml" xmlns:wpg="http://schemas.microsoft.com/office/word/2010/wordprocessingGroup" xmlns:wpi="http://schemas.microsoft.com/office/word/2010/wordprocessingInk" xmlns:wne="http://schemas.microsoft.com/office/word/2006/wordml" xmlns:wps="http://schemas.microsoft.com/office/word/2010/wordprocessingShape" mc:Ignorable="w14 wp14">
+  <w:abstractNum w:abstractNumId="0">
+    <w:nsid w:val="217B177B"/>
+    <w:multiLevelType w:val="hybridMultilevel"/>
+    <w:tmpl w:val="FA08A896"/>
+    <w:lvl w:ilvl="0" w:tplc="04090001">
+      <w:start w:val="1"/>
+      <w:numFmt w:val="bullet"/>
+      <w:lvlText w:val=""/>
+      <w:lvlJc w:val="left"/>
+      <w:pPr>
+        <w:ind w:left="720" w:hanging="360"/>
+      </w:pPr>
+      <w:rPr>
+        <w:rFonts w:ascii="Symbol" w:hAnsi="Symbol" w:hint="default"/>
+      </w:rPr>
+    </w:lvl>
+    <w:lvl w:ilvl="1" w:tplc="04090003" w:tentative="1">
+      <w:start w:val="1"/>
+      <w:numFmt w:val="bullet"/>
+      <w:lvlText w:val="o"/>
+      <w:lvlJc w:val="left"/>
+      <w:pPr>
+        <w:ind w:left="1440" w:hanging="360"/>
+      </w:pPr>
+      <w:rPr>
+        <w:rFonts w:ascii="Courier New" w:hAnsi="Courier New" w:cs="Courier New" w:hint="default"/>
+      </w:rPr>
+    </w:lvl>
+    <w:lvl w:ilvl="2" w:tplc="04090005" w:tentative="1">
+      <w:start w:val="1"/>
+      <w:numFmt w:val="bullet"/>
+      <w:lvlText w:val=""/>
+      <w:lvlJc w:val="left"/>
+      <w:pPr>
+        <w:ind w:left="2160" w:hanging="360"/>
+      </w:pPr>
+      <w:rPr>
+        <w:rFonts w:ascii="Wingdings" w:hAnsi="Wingdings" w:hint="default"/>
+      </w:rPr>
+    </w:lvl>
+    <w:lvl w:ilvl="3" w:tplc="04090001" w:tentative="1">
+      <w:start w:val="1"/>
+      <w:numFmt w:val="bullet"/>
+      <w:lvlText w:val=""/>
+      <w:lvlJc w:val="left"/>
+      <w:pPr>
+        <w:ind w:left="2880" w:hanging="360"/>
+      </w:pPr>
+      <w:rPr>
+        <w:rFonts w:ascii="Symbol" w:hAnsi="Symbol" w:hint="default"/>
+      </w:rPr>
+    </w:lvl>
+    <w:lvl w:ilvl="4" w:tplc="04090003" w:tentative="1">
+      <w:start w:val="1"/>
+      <w:numFmt w:val="bullet"/>
+      <w:lvlText w:val="o"/>
+      <w:lvlJc w:val="left"/>
+      <w:pPr>
+        <w:ind w:left="3600" w:hanging="360"/>
+      </w:pPr>
+      <w:rPr>
+        <w:rFonts w:ascii="Courier New" w:hAnsi="Courier New" w:cs="Courier New" w:hint="default"/>
+      </w:rPr>
+    </w:lvl>
+    <w:lvl w:ilvl="5" w:tplc="04090005" w:tentative="1">
+      <w:start w:val="1"/>
+      <w:numFmt w:val="bullet"/>
+      <w:lvlText w:val=""/>
+      <w:lvlJc w:val="left"/>
+      <w:pPr>
+        <w:ind w:left="4320" w:hanging="360"/>
+      </w:pPr>
+      <w:rPr>
+        <w:rFonts w:ascii="Wingdings" w:hAnsi="Wingdings" w:hint="default"/>
+      </w:rPr>
+    </w:lvl>
+    <w:lvl w:ilvl="6" w:tplc="04090001" w:tentative="1">
+      <w:start w:val="1"/>
+      <w:numFmt w:val="bullet"/>
+      <w:lvlText w:val=""/>
+      <w:lvlJc w:val="left"/>
+      <w:pPr>
+        <w:ind w:left="5040" w:hanging="360"/>
+      </w:pPr>
+      <w:rPr>
+        <w:rFonts w:ascii="Symbol" w:hAnsi="Symbol" w:hint="default"/>
+      </w:rPr>
+    </w:lvl>
+    <w:lvl w:ilvl="7" w:tplc="04090003" w:tentative="1">
+      <w:start w:val="1"/>
+      <w:numFmt w:val="bullet"/>
+      <w:lvlText w:val="o"/>
+      <w:lvlJc w:val="left"/>
+      <w:pPr>
+        <w:ind w:left="5760" w:hanging="360"/>
+      </w:pPr>
+      <w:rPr>
+        <w:rFonts w:ascii="Courier New" w:hAnsi="Courier New" w:cs="Courier New" w:hint="default"/>
+      </w:rPr>
+    </w:lvl>
+    <w:lvl w:ilvl="8" w:tplc="04090005" w:tentative="1">
+      <w:start w:val="1"/>
+      <w:numFmt w:val="bullet"/>
+      <w:lvlText w:val=""/>
+      <w:lvlJc w:val="left"/>
+      <w:pPr>
+        <w:ind w:left="6480" w:hanging="360"/>
+      </w:pPr>
+      <w:rPr>
+        <w:rFonts w:ascii="Wingdings" w:hAnsi="Wingdings" w:hint="default"/>
+      </w:rPr>
+    </w:lvl>
+  </w:abstractNum>
+  <w:num w:numId="1">
+    <w:abstractNumId w:val="0"/>
+  </w:num>
+</w:numbering>
 </file>
 
 <file path=word/styles.xml><?xml version="1.0" encoding="utf-8"?>
@@ -179,6 +383,53 @@
     <w:name w:val="Normal"/>
     <w:qFormat/>
   </w:style>
+  <w:style w:type="paragraph" w:styleId="Heading1">
+    <w:name w:val="heading 1"/>
+    <w:basedOn w:val="Normal"/>
+    <w:next w:val="Normal"/>
+    <w:link w:val="Heading1Char"/>
+    <w:uiPriority w:val="9"/>
+    <w:qFormat/>
+    <w:rsid w:val="00162B43"/>
+    <w:pPr>
+      <w:keepNext/>
+      <w:keepLines/>
+      <w:spacing w:before="480" w:after="0"/>
+      <w:outlineLvl w:val="0"/>
+    </w:pPr>
+    <w:rPr>
+      <w:rFonts w:asciiTheme="majorHAnsi" w:eastAsiaTheme="majorEastAsia" w:hAnsiTheme="majorHAnsi" w:cstheme="majorBidi"/>
+      <w:b/>
+      <w:bCs/>
+      <w:color w:val="365F91" w:themeColor="accent1" w:themeShade="BF"/>
+      <w:sz w:val="28"/>
+      <w:szCs w:val="28"/>
+    </w:rPr>
+  </w:style>
+  <w:style w:type="paragraph" w:styleId="Heading2">
+    <w:name w:val="heading 2"/>
+    <w:basedOn w:val="Normal"/>
+    <w:next w:val="Normal"/>
+    <w:link w:val="Heading2Char"/>
+    <w:uiPriority w:val="9"/>
+    <w:unhideWhenUsed/>
+    <w:qFormat/>
+    <w:rsid w:val="00162B43"/>
+    <w:pPr>
+      <w:keepNext/>
+      <w:keepLines/>
+      <w:spacing w:before="200" w:after="0"/>
+      <w:outlineLvl w:val="1"/>
+    </w:pPr>
+    <w:rPr>
+      <w:rFonts w:asciiTheme="majorHAnsi" w:eastAsiaTheme="majorEastAsia" w:hAnsiTheme="majorHAnsi" w:cstheme="majorBidi"/>
+      <w:b/>
+      <w:bCs/>
+      <w:color w:val="4F81BD" w:themeColor="accent1"/>
+      <w:sz w:val="26"/>
+      <w:szCs w:val="26"/>
+    </w:rPr>
+  </w:style>
   <w:style w:type="character" w:default="1" w:styleId="DefaultParagraphFont">
     <w:name w:val="Default Paragraph Font"/>
     <w:uiPriority w:val="1"/>
@@ -205,6 +456,125 @@
     <w:uiPriority w:val="99"/>
     <w:semiHidden/>
     <w:unhideWhenUsed/>
+  </w:style>
+  <w:style w:type="paragraph" w:styleId="Title">
+    <w:name w:val="Title"/>
+    <w:basedOn w:val="Normal"/>
+    <w:next w:val="Normal"/>
+    <w:link w:val="TitleChar"/>
+    <w:uiPriority w:val="10"/>
+    <w:qFormat/>
+    <w:rsid w:val="00162B43"/>
+    <w:pPr>
+      <w:pBdr>
+        <w:bottom w:val="single" w:sz="8" w:space="4" w:color="4F81BD" w:themeColor="accent1"/>
+      </w:pBdr>
+      <w:spacing w:after="300" w:line="240" w:lineRule="auto"/>
+      <w:contextualSpacing/>
+    </w:pPr>
+    <w:rPr>
+      <w:rFonts w:asciiTheme="majorHAnsi" w:eastAsiaTheme="majorEastAsia" w:hAnsiTheme="majorHAnsi" w:cstheme="majorBidi"/>
+      <w:color w:val="17365D" w:themeColor="text2" w:themeShade="BF"/>
+      <w:spacing w:val="5"/>
+      <w:kern w:val="28"/>
+      <w:sz w:val="52"/>
+      <w:szCs w:val="52"/>
+    </w:rPr>
+  </w:style>
+  <w:style w:type="character" w:customStyle="1" w:styleId="TitleChar">
+    <w:name w:val="Title Char"/>
+    <w:basedOn w:val="DefaultParagraphFont"/>
+    <w:link w:val="Title"/>
+    <w:uiPriority w:val="10"/>
+    <w:rsid w:val="00162B43"/>
+    <w:rPr>
+      <w:rFonts w:asciiTheme="majorHAnsi" w:eastAsiaTheme="majorEastAsia" w:hAnsiTheme="majorHAnsi" w:cstheme="majorBidi"/>
+      <w:color w:val="17365D" w:themeColor="text2" w:themeShade="BF"/>
+      <w:spacing w:val="5"/>
+      <w:kern w:val="28"/>
+      <w:sz w:val="52"/>
+      <w:szCs w:val="52"/>
+    </w:rPr>
+  </w:style>
+  <w:style w:type="paragraph" w:styleId="Subtitle">
+    <w:name w:val="Subtitle"/>
+    <w:basedOn w:val="Normal"/>
+    <w:next w:val="Normal"/>
+    <w:link w:val="SubtitleChar"/>
+    <w:uiPriority w:val="11"/>
+    <w:qFormat/>
+    <w:rsid w:val="00162B43"/>
+    <w:pPr>
+      <w:numPr>
+        <w:ilvl w:val="1"/>
+      </w:numPr>
+    </w:pPr>
+    <w:rPr>
+      <w:rFonts w:asciiTheme="majorHAnsi" w:eastAsiaTheme="majorEastAsia" w:hAnsiTheme="majorHAnsi" w:cstheme="majorBidi"/>
+      <w:i/>
+      <w:iCs/>
+      <w:color w:val="4F81BD" w:themeColor="accent1"/>
+      <w:spacing w:val="15"/>
+      <w:sz w:val="24"/>
+      <w:szCs w:val="24"/>
+    </w:rPr>
+  </w:style>
+  <w:style w:type="character" w:customStyle="1" w:styleId="SubtitleChar">
+    <w:name w:val="Subtitle Char"/>
+    <w:basedOn w:val="DefaultParagraphFont"/>
+    <w:link w:val="Subtitle"/>
+    <w:uiPriority w:val="11"/>
+    <w:rsid w:val="00162B43"/>
+    <w:rPr>
+      <w:rFonts w:asciiTheme="majorHAnsi" w:eastAsiaTheme="majorEastAsia" w:hAnsiTheme="majorHAnsi" w:cstheme="majorBidi"/>
+      <w:i/>
+      <w:iCs/>
+      <w:color w:val="4F81BD" w:themeColor="accent1"/>
+      <w:spacing w:val="15"/>
+      <w:sz w:val="24"/>
+      <w:szCs w:val="24"/>
+    </w:rPr>
+  </w:style>
+  <w:style w:type="character" w:customStyle="1" w:styleId="Heading1Char">
+    <w:name w:val="Heading 1 Char"/>
+    <w:basedOn w:val="DefaultParagraphFont"/>
+    <w:link w:val="Heading1"/>
+    <w:uiPriority w:val="9"/>
+    <w:rsid w:val="00162B43"/>
+    <w:rPr>
+      <w:rFonts w:asciiTheme="majorHAnsi" w:eastAsiaTheme="majorEastAsia" w:hAnsiTheme="majorHAnsi" w:cstheme="majorBidi"/>
+      <w:b/>
+      <w:bCs/>
+      <w:color w:val="365F91" w:themeColor="accent1" w:themeShade="BF"/>
+      <w:sz w:val="28"/>
+      <w:szCs w:val="28"/>
+    </w:rPr>
+  </w:style>
+  <w:style w:type="character" w:customStyle="1" w:styleId="Heading2Char">
+    <w:name w:val="Heading 2 Char"/>
+    <w:basedOn w:val="DefaultParagraphFont"/>
+    <w:link w:val="Heading2"/>
+    <w:uiPriority w:val="9"/>
+    <w:rsid w:val="00162B43"/>
+    <w:rPr>
+      <w:rFonts w:asciiTheme="majorHAnsi" w:eastAsiaTheme="majorEastAsia" w:hAnsiTheme="majorHAnsi" w:cstheme="majorBidi"/>
+      <w:b/>
+      <w:bCs/>
+      <w:color w:val="4F81BD" w:themeColor="accent1"/>
+      <w:sz w:val="26"/>
+      <w:szCs w:val="26"/>
+    </w:rPr>
+  </w:style>
+  <w:style w:type="paragraph" w:styleId="ListParagraph">
+    <w:name w:val="List Paragraph"/>
+    <w:basedOn w:val="Normal"/>
+    <w:uiPriority w:val="34"/>
+    <w:qFormat/>
+    <w:rsid w:val="00162B43"/>
+    <w:pPr>
+      <w:ind w:left="720"/>
+      <w:contextualSpacing/>
+    </w:pPr>
   </w:style>
 </w:styles>
 </file>
@@ -369,6 +739,53 @@
     <w:name w:val="Normal"/>
     <w:qFormat/>
   </w:style>
+  <w:style w:type="paragraph" w:styleId="Heading1">
+    <w:name w:val="heading 1"/>
+    <w:basedOn w:val="Normal"/>
+    <w:next w:val="Normal"/>
+    <w:link w:val="Heading1Char"/>
+    <w:uiPriority w:val="9"/>
+    <w:qFormat/>
+    <w:rsid w:val="00162B43"/>
+    <w:pPr>
+      <w:keepNext/>
+      <w:keepLines/>
+      <w:spacing w:before="480" w:after="0"/>
+      <w:outlineLvl w:val="0"/>
+    </w:pPr>
+    <w:rPr>
+      <w:rFonts w:asciiTheme="majorHAnsi" w:eastAsiaTheme="majorEastAsia" w:hAnsiTheme="majorHAnsi" w:cstheme="majorBidi"/>
+      <w:b/>
+      <w:bCs/>
+      <w:color w:val="365F91" w:themeColor="accent1" w:themeShade="BF"/>
+      <w:sz w:val="28"/>
+      <w:szCs w:val="28"/>
+    </w:rPr>
+  </w:style>
+  <w:style w:type="paragraph" w:styleId="Heading2">
+    <w:name w:val="heading 2"/>
+    <w:basedOn w:val="Normal"/>
+    <w:next w:val="Normal"/>
+    <w:link w:val="Heading2Char"/>
+    <w:uiPriority w:val="9"/>
+    <w:unhideWhenUsed/>
+    <w:qFormat/>
+    <w:rsid w:val="00162B43"/>
+    <w:pPr>
+      <w:keepNext/>
+      <w:keepLines/>
+      <w:spacing w:before="200" w:after="0"/>
+      <w:outlineLvl w:val="1"/>
+    </w:pPr>
+    <w:rPr>
+      <w:rFonts w:asciiTheme="majorHAnsi" w:eastAsiaTheme="majorEastAsia" w:hAnsiTheme="majorHAnsi" w:cstheme="majorBidi"/>
+      <w:b/>
+      <w:bCs/>
+      <w:color w:val="4F81BD" w:themeColor="accent1"/>
+      <w:sz w:val="26"/>
+      <w:szCs w:val="26"/>
+    </w:rPr>
+  </w:style>
   <w:style w:type="character" w:default="1" w:styleId="DefaultParagraphFont">
     <w:name w:val="Default Paragraph Font"/>
     <w:uiPriority w:val="1"/>
@@ -395,6 +812,125 @@
     <w:uiPriority w:val="99"/>
     <w:semiHidden/>
     <w:unhideWhenUsed/>
+  </w:style>
+  <w:style w:type="paragraph" w:styleId="Title">
+    <w:name w:val="Title"/>
+    <w:basedOn w:val="Normal"/>
+    <w:next w:val="Normal"/>
+    <w:link w:val="TitleChar"/>
+    <w:uiPriority w:val="10"/>
+    <w:qFormat/>
+    <w:rsid w:val="00162B43"/>
+    <w:pPr>
+      <w:pBdr>
+        <w:bottom w:val="single" w:sz="8" w:space="4" w:color="4F81BD" w:themeColor="accent1"/>
+      </w:pBdr>
+      <w:spacing w:after="300" w:line="240" w:lineRule="auto"/>
+      <w:contextualSpacing/>
+    </w:pPr>
+    <w:rPr>
+      <w:rFonts w:asciiTheme="majorHAnsi" w:eastAsiaTheme="majorEastAsia" w:hAnsiTheme="majorHAnsi" w:cstheme="majorBidi"/>
+      <w:color w:val="17365D" w:themeColor="text2" w:themeShade="BF"/>
+      <w:spacing w:val="5"/>
+      <w:kern w:val="28"/>
+      <w:sz w:val="52"/>
+      <w:szCs w:val="52"/>
+    </w:rPr>
+  </w:style>
+  <w:style w:type="character" w:customStyle="1" w:styleId="TitleChar">
+    <w:name w:val="Title Char"/>
+    <w:basedOn w:val="DefaultParagraphFont"/>
+    <w:link w:val="Title"/>
+    <w:uiPriority w:val="10"/>
+    <w:rsid w:val="00162B43"/>
+    <w:rPr>
+      <w:rFonts w:asciiTheme="majorHAnsi" w:eastAsiaTheme="majorEastAsia" w:hAnsiTheme="majorHAnsi" w:cstheme="majorBidi"/>
+      <w:color w:val="17365D" w:themeColor="text2" w:themeShade="BF"/>
+      <w:spacing w:val="5"/>
+      <w:kern w:val="28"/>
+      <w:sz w:val="52"/>
+      <w:szCs w:val="52"/>
+    </w:rPr>
+  </w:style>
+  <w:style w:type="paragraph" w:styleId="Subtitle">
+    <w:name w:val="Subtitle"/>
+    <w:basedOn w:val="Normal"/>
+    <w:next w:val="Normal"/>
+    <w:link w:val="SubtitleChar"/>
+    <w:uiPriority w:val="11"/>
+    <w:qFormat/>
+    <w:rsid w:val="00162B43"/>
+    <w:pPr>
+      <w:numPr>
+        <w:ilvl w:val="1"/>
+      </w:numPr>
+    </w:pPr>
+    <w:rPr>
+      <w:rFonts w:asciiTheme="majorHAnsi" w:eastAsiaTheme="majorEastAsia" w:hAnsiTheme="majorHAnsi" w:cstheme="majorBidi"/>
+      <w:i/>
+      <w:iCs/>
+      <w:color w:val="4F81BD" w:themeColor="accent1"/>
+      <w:spacing w:val="15"/>
+      <w:sz w:val="24"/>
+      <w:szCs w:val="24"/>
+    </w:rPr>
+  </w:style>
+  <w:style w:type="character" w:customStyle="1" w:styleId="SubtitleChar">
+    <w:name w:val="Subtitle Char"/>
+    <w:basedOn w:val="DefaultParagraphFont"/>
+    <w:link w:val="Subtitle"/>
+    <w:uiPriority w:val="11"/>
+    <w:rsid w:val="00162B43"/>
+    <w:rPr>
+      <w:rFonts w:asciiTheme="majorHAnsi" w:eastAsiaTheme="majorEastAsia" w:hAnsiTheme="majorHAnsi" w:cstheme="majorBidi"/>
+      <w:i/>
+      <w:iCs/>
+      <w:color w:val="4F81BD" w:themeColor="accent1"/>
+      <w:spacing w:val="15"/>
+      <w:sz w:val="24"/>
+      <w:szCs w:val="24"/>
+    </w:rPr>
+  </w:style>
+  <w:style w:type="character" w:customStyle="1" w:styleId="Heading1Char">
+    <w:name w:val="Heading 1 Char"/>
+    <w:basedOn w:val="DefaultParagraphFont"/>
+    <w:link w:val="Heading1"/>
+    <w:uiPriority w:val="9"/>
+    <w:rsid w:val="00162B43"/>
+    <w:rPr>
+      <w:rFonts w:asciiTheme="majorHAnsi" w:eastAsiaTheme="majorEastAsia" w:hAnsiTheme="majorHAnsi" w:cstheme="majorBidi"/>
+      <w:b/>
+      <w:bCs/>
+      <w:color w:val="365F91" w:themeColor="accent1" w:themeShade="BF"/>
+      <w:sz w:val="28"/>
+      <w:szCs w:val="28"/>
+    </w:rPr>
+  </w:style>
+  <w:style w:type="character" w:customStyle="1" w:styleId="Heading2Char">
+    <w:name w:val="Heading 2 Char"/>
+    <w:basedOn w:val="DefaultParagraphFont"/>
+    <w:link w:val="Heading2"/>
+    <w:uiPriority w:val="9"/>
+    <w:rsid w:val="00162B43"/>
+    <w:rPr>
+      <w:rFonts w:asciiTheme="majorHAnsi" w:eastAsiaTheme="majorEastAsia" w:hAnsiTheme="majorHAnsi" w:cstheme="majorBidi"/>
+      <w:b/>
+      <w:bCs/>
+      <w:color w:val="4F81BD" w:themeColor="accent1"/>
+      <w:sz w:val="26"/>
+      <w:szCs w:val="26"/>
+    </w:rPr>
+  </w:style>
+  <w:style w:type="paragraph" w:styleId="ListParagraph">
+    <w:name w:val="List Paragraph"/>
+    <w:basedOn w:val="Normal"/>
+    <w:uiPriority w:val="34"/>
+    <w:qFormat/>
+    <w:rsid w:val="00162B43"/>
+    <w:pPr>
+      <w:ind w:left="720"/>
+      <w:contextualSpacing/>
+    </w:pPr>
   </w:style>
 </w:styles>
 </file>

</xml_diff>